<commit_message>
Update Rapport Automation Studio.docx
</commit_message>
<xml_diff>
--- a/Nelson GRAVEAU/Rapport/Rapport Automation Studio.docx
+++ b/Nelson GRAVEAU/Rapport/Rapport Automation Studio.docx
@@ -2903,6 +2903,7 @@
         <w:p>
           <w:pPr>
             <w:pStyle w:val="En-ttedetabledesmatires"/>
+            <w:jc w:val="both"/>
             <w:rPr>
               <w:color w:val="FF0000"/>
             </w:rPr>
@@ -3315,7 +3316,6 @@
     </w:sdt>
     <w:p>
       <w:pPr>
-        <w:jc w:val="left"/>
         <w:rPr>
           <w:rFonts w:eastAsiaTheme="majorEastAsia" w:cstheme="majorBidi"/>
           <w:b/>
@@ -3428,27 +3428,13 @@
           <w:sz w:val="22"/>
         </w:rPr>
       </w:pPr>
-      <w:hyperlink r:id="rId10" w:history="1">
+      <w:hyperlink r:id="rId10" w:anchor="categories=Software-1344987434933/Automation+Studio-1344987435049=undefined/Automation+Studio+4.12-1654436096782=undefined" w:history="1">
         <w:r>
           <w:rPr>
             <w:rStyle w:val="Lienhypertexte"/>
             <w:sz w:val="22"/>
           </w:rPr>
-          <w:t>https://www.br-automation.com/fr-fr/telechargements/#categories=Software-1344987434933/Automat</w:t>
-        </w:r>
-        <w:r>
-          <w:rPr>
-            <w:rStyle w:val="Lienhypertexte"/>
-            <w:sz w:val="22"/>
-          </w:rPr>
-          <w:t>i</w:t>
-        </w:r>
-        <w:r>
-          <w:rPr>
-            <w:rStyle w:val="Lienhypertexte"/>
-            <w:sz w:val="22"/>
-          </w:rPr>
-          <w:t>on+Studio-1344987435049=undefined/Automation+Studio+4.12-1654436096782=undefined</w:t>
+          <w:t>https://www.br-automation.com/fr-fr/telechargements/#categories=Software-1344987434933/Automation+Studio-1344987435049=undefined/Automation+Studio+4.12-1654436096782=undefined</w:t>
         </w:r>
       </w:hyperlink>
     </w:p>
@@ -3621,6 +3607,9 @@
         </mc:AlternateContent>
       </w:r>
       <w:r>
+        <w:rPr>
+          <w:noProof/>
+        </w:rPr>
         <w:drawing>
           <wp:inline distT="0" distB="0" distL="0" distR="0" wp14:anchorId="3879C4EE" wp14:editId="1AF8878F">
             <wp:extent cx="5760720" cy="3240405"/>
@@ -3905,6 +3894,9 @@
         </mc:AlternateContent>
       </w:r>
       <w:r>
+        <w:rPr>
+          <w:noProof/>
+        </w:rPr>
         <w:drawing>
           <wp:anchor distT="0" distB="0" distL="114300" distR="114300" simplePos="0" relativeHeight="251680768" behindDoc="0" locked="0" layoutInCell="1" allowOverlap="1" wp14:anchorId="611DD6FA" wp14:editId="6700AA0C">
             <wp:simplePos x="0" y="0"/>
@@ -4067,6 +4059,9 @@
         </mc:AlternateContent>
       </w:r>
       <w:r>
+        <w:rPr>
+          <w:noProof/>
+        </w:rPr>
         <w:drawing>
           <wp:inline distT="0" distB="0" distL="0" distR="0" wp14:anchorId="1447F7E0" wp14:editId="44267841">
             <wp:extent cx="4897582" cy="2754890"/>
@@ -4263,6 +4258,9 @@
         </mc:AlternateContent>
       </w:r>
       <w:r>
+        <w:rPr>
+          <w:noProof/>
+        </w:rPr>
         <w:drawing>
           <wp:inline distT="0" distB="0" distL="0" distR="0" wp14:anchorId="7DA22B9A" wp14:editId="4BE181A0">
             <wp:extent cx="5760720" cy="2066925"/>
@@ -4313,18 +4311,18 @@
     <w:p>
       <w:r>
         <w:drawing>
-          <wp:anchor distT="0" distB="0" distL="114300" distR="114300" simplePos="0" relativeHeight="251687936" behindDoc="0" locked="0" layoutInCell="1" allowOverlap="1" wp14:anchorId="33713909" wp14:editId="0E1FADD3">
+          <wp:anchor distT="0" distB="0" distL="114300" distR="114300" simplePos="0" relativeHeight="251686399" behindDoc="0" locked="0" layoutInCell="1" allowOverlap="1" wp14:anchorId="64DD622F" wp14:editId="64670D99">
             <wp:simplePos x="0" y="0"/>
             <wp:positionH relativeFrom="column">
-              <wp:posOffset>19511</wp:posOffset>
+              <wp:posOffset>-635</wp:posOffset>
             </wp:positionH>
             <wp:positionV relativeFrom="paragraph">
-              <wp:posOffset>133985</wp:posOffset>
+              <wp:posOffset>11430</wp:posOffset>
             </wp:positionV>
-            <wp:extent cx="1447800" cy="1926569"/>
-            <wp:effectExtent l="0" t="0" r="0" b="0"/>
+            <wp:extent cx="1470660" cy="1936687"/>
+            <wp:effectExtent l="0" t="0" r="0" b="6985"/>
             <wp:wrapNone/>
-            <wp:docPr id="58" name="Image 58"/>
+            <wp:docPr id="21" name="Image 21"/>
             <wp:cNvGraphicFramePr>
               <a:graphicFrameLocks xmlns:a="http://schemas.openxmlformats.org/drawingml/2006/main" noChangeAspect="1"/>
             </wp:cNvGraphicFramePr>
@@ -4350,7 +4348,7 @@
                   <pic:spPr>
                     <a:xfrm>
                       <a:off x="0" y="0"/>
-                      <a:ext cx="1447800" cy="1926569"/>
+                      <a:ext cx="1470660" cy="1936687"/>
                     </a:xfrm>
                     <a:prstGeom prst="rect">
                       <a:avLst/>
@@ -4359,10 +4357,17 @@
                 </pic:pic>
               </a:graphicData>
             </a:graphic>
+            <wp14:sizeRelH relativeFrom="margin">
+              <wp14:pctWidth>0</wp14:pctWidth>
+            </wp14:sizeRelH>
+            <wp14:sizeRelV relativeFrom="margin">
+              <wp14:pctHeight>0</wp14:pctHeight>
+            </wp14:sizeRelV>
           </wp:anchor>
         </w:drawing>
       </w:r>
     </w:p>
+    <w:p/>
     <w:p/>
     <w:p>
       <w:r>
@@ -4372,16 +4377,182 @@
         <mc:AlternateContent>
           <mc:Choice Requires="wps">
             <w:drawing>
-              <wp:anchor distT="0" distB="0" distL="114300" distR="114300" simplePos="0" relativeHeight="251694080" behindDoc="0" locked="0" layoutInCell="1" allowOverlap="1" wp14:anchorId="00FC074B" wp14:editId="6567B789">
+              <wp:anchor distT="0" distB="0" distL="114300" distR="114300" simplePos="0" relativeHeight="251696128" behindDoc="0" locked="0" layoutInCell="1" allowOverlap="1" wp14:anchorId="3228E343" wp14:editId="76DF8C6C">
                 <wp:simplePos x="0" y="0"/>
                 <wp:positionH relativeFrom="column">
-                  <wp:posOffset>83878</wp:posOffset>
+                  <wp:posOffset>1757045</wp:posOffset>
                 </wp:positionH>
                 <wp:positionV relativeFrom="paragraph">
-                  <wp:posOffset>284653</wp:posOffset>
+                  <wp:posOffset>165100</wp:posOffset>
                 </wp:positionV>
-                <wp:extent cx="865909" cy="173182"/>
-                <wp:effectExtent l="0" t="0" r="10795" b="17780"/>
+                <wp:extent cx="4017645" cy="361950"/>
+                <wp:effectExtent l="0" t="0" r="1905" b="0"/>
+                <wp:wrapNone/>
+                <wp:docPr id="61" name="Zone de texte 61"/>
+                <wp:cNvGraphicFramePr/>
+                <a:graphic xmlns:a="http://schemas.openxmlformats.org/drawingml/2006/main">
+                  <a:graphicData uri="http://schemas.microsoft.com/office/word/2010/wordprocessingShape">
+                    <wps:wsp>
+                      <wps:cNvSpPr txBox="1"/>
+                      <wps:spPr>
+                        <a:xfrm>
+                          <a:off x="0" y="0"/>
+                          <a:ext cx="4017645" cy="361950"/>
+                        </a:xfrm>
+                        <a:prstGeom prst="rect">
+                          <a:avLst/>
+                        </a:prstGeom>
+                        <a:solidFill>
+                          <a:schemeClr val="lt1"/>
+                        </a:solidFill>
+                        <a:ln w="6350">
+                          <a:noFill/>
+                        </a:ln>
+                      </wps:spPr>
+                      <wps:txbx>
+                        <w:txbxContent>
+                          <w:p>
+                            <w:r>
+                              <w:t>On choisit la version pris par les étudiants de l’année dernière</w:t>
+                            </w:r>
+                          </w:p>
+                        </w:txbxContent>
+                      </wps:txbx>
+                      <wps:bodyPr rot="0" spcFirstLastPara="0" vertOverflow="overflow" horzOverflow="overflow" vert="horz" wrap="square" lIns="91440" tIns="45720" rIns="91440" bIns="45720" numCol="1" spcCol="0" rtlCol="0" fromWordArt="0" anchor="t" anchorCtr="0" forceAA="0" compatLnSpc="1">
+                        <a:prstTxWarp prst="textNoShape">
+                          <a:avLst/>
+                        </a:prstTxWarp>
+                        <a:noAutofit/>
+                      </wps:bodyPr>
+                    </wps:wsp>
+                  </a:graphicData>
+                </a:graphic>
+                <wp14:sizeRelH relativeFrom="margin">
+                  <wp14:pctWidth>0</wp14:pctWidth>
+                </wp14:sizeRelH>
+                <wp14:sizeRelV relativeFrom="margin">
+                  <wp14:pctHeight>0</wp14:pctHeight>
+                </wp14:sizeRelV>
+              </wp:anchor>
+            </w:drawing>
+          </mc:Choice>
+          <mc:Fallback>
+            <w:pict>
+              <v:shapetype w14:anchorId="3228E343" id="_x0000_t202" coordsize="21600,21600" o:spt="202" path="m,l,21600r21600,l21600,xe">
+                <v:stroke joinstyle="miter"/>
+                <v:path gradientshapeok="t" o:connecttype="rect"/>
+              </v:shapetype>
+              <v:shape id="Zone de texte 61" o:spid="_x0000_s1031" type="#_x0000_t202" style="position:absolute;left:0;text-align:left;margin-left:138.35pt;margin-top:13pt;width:316.35pt;height:28.5pt;z-index:251696128;visibility:visible;mso-wrap-style:square;mso-width-percent:0;mso-height-percent:0;mso-wrap-distance-left:9pt;mso-wrap-distance-top:0;mso-wrap-distance-right:9pt;mso-wrap-distance-bottom:0;mso-position-horizontal:absolute;mso-position-horizontal-relative:text;mso-position-vertical:absolute;mso-position-vertical-relative:text;mso-width-percent:0;mso-height-percent:0;mso-width-relative:margin;mso-height-relative:margin;v-text-anchor:top" o:gfxdata="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" fillcolor="white [3201]" stroked="f" strokeweight=".5pt">
+                <v:textbox>
+                  <w:txbxContent>
+                    <w:p>
+                      <w:r>
+                        <w:t>On choisit la version pris par les étudiants de l’année dernière</w:t>
+                      </w:r>
+                    </w:p>
+                  </w:txbxContent>
+                </v:textbox>
+              </v:shape>
+            </w:pict>
+          </mc:Fallback>
+        </mc:AlternateContent>
+      </w:r>
+      <w:r>
+        <w:rPr>
+          <w:noProof/>
+        </w:rPr>
+        <mc:AlternateContent>
+          <mc:Choice Requires="wps">
+            <w:drawing>
+              <wp:anchor distT="0" distB="0" distL="114300" distR="114300" simplePos="0" relativeHeight="251697152" behindDoc="0" locked="0" layoutInCell="1" allowOverlap="1" wp14:anchorId="45E83127" wp14:editId="5C7AB871">
+                <wp:simplePos x="0" y="0"/>
+                <wp:positionH relativeFrom="column">
+                  <wp:posOffset>948055</wp:posOffset>
+                </wp:positionH>
+                <wp:positionV relativeFrom="paragraph">
+                  <wp:posOffset>278765</wp:posOffset>
+                </wp:positionV>
+                <wp:extent cx="843915" cy="50800"/>
+                <wp:effectExtent l="38100" t="19050" r="13335" b="82550"/>
+                <wp:wrapNone/>
+                <wp:docPr id="63" name="Connecteur droit avec flèche 63"/>
+                <wp:cNvGraphicFramePr/>
+                <a:graphic xmlns:a="http://schemas.openxmlformats.org/drawingml/2006/main">
+                  <a:graphicData uri="http://schemas.microsoft.com/office/word/2010/wordprocessingShape">
+                    <wps:wsp>
+                      <wps:cNvCnPr/>
+                      <wps:spPr>
+                        <a:xfrm flipH="1">
+                          <a:off x="0" y="0"/>
+                          <a:ext cx="843915" cy="50800"/>
+                        </a:xfrm>
+                        <a:prstGeom prst="straightConnector1">
+                          <a:avLst/>
+                        </a:prstGeom>
+                        <a:ln>
+                          <a:solidFill>
+                            <a:srgbClr val="C00000"/>
+                          </a:solidFill>
+                          <a:tailEnd type="triangle"/>
+                        </a:ln>
+                      </wps:spPr>
+                      <wps:style>
+                        <a:lnRef idx="1">
+                          <a:schemeClr val="accent1"/>
+                        </a:lnRef>
+                        <a:fillRef idx="0">
+                          <a:schemeClr val="accent1"/>
+                        </a:fillRef>
+                        <a:effectRef idx="0">
+                          <a:schemeClr val="accent1"/>
+                        </a:effectRef>
+                        <a:fontRef idx="minor">
+                          <a:schemeClr val="tx1"/>
+                        </a:fontRef>
+                      </wps:style>
+                      <wps:bodyPr/>
+                    </wps:wsp>
+                  </a:graphicData>
+                </a:graphic>
+                <wp14:sizeRelH relativeFrom="margin">
+                  <wp14:pctWidth>0</wp14:pctWidth>
+                </wp14:sizeRelH>
+                <wp14:sizeRelV relativeFrom="margin">
+                  <wp14:pctHeight>0</wp14:pctHeight>
+                </wp14:sizeRelV>
+              </wp:anchor>
+            </w:drawing>
+          </mc:Choice>
+          <mc:Fallback>
+            <w:pict>
+              <v:shapetype w14:anchorId="5C3D87FB" id="_x0000_t32" coordsize="21600,21600" o:spt="32" o:oned="t" path="m,l21600,21600e" filled="f">
+                <v:path arrowok="t" fillok="f" o:connecttype="none"/>
+                <o:lock v:ext="edit" shapetype="t"/>
+              </v:shapetype>
+              <v:shape id="Connecteur droit avec flèche 63" o:spid="_x0000_s1026" type="#_x0000_t32" style="position:absolute;margin-left:74.65pt;margin-top:21.95pt;width:66.45pt;height:4pt;flip:x;z-index:251697152;visibility:visible;mso-wrap-style:square;mso-width-percent:0;mso-height-percent:0;mso-wrap-distance-left:9pt;mso-wrap-distance-top:0;mso-wrap-distance-right:9pt;mso-wrap-distance-bottom:0;mso-position-horizontal:absolute;mso-position-horizontal-relative:text;mso-position-vertical:absolute;mso-position-vertical-relative:text;mso-width-percent:0;mso-height-percent:0;mso-width-relative:margin;mso-height-relative:margin" o:gfxdata="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" strokecolor="#c00000" strokeweight=".5pt">
+                <v:stroke endarrow="block" joinstyle="miter"/>
+              </v:shape>
+            </w:pict>
+          </mc:Fallback>
+        </mc:AlternateContent>
+      </w:r>
+      <w:r>
+        <w:rPr>
+          <w:noProof/>
+        </w:rPr>
+        <mc:AlternateContent>
+          <mc:Choice Requires="wps">
+            <w:drawing>
+              <wp:anchor distT="0" distB="0" distL="114300" distR="114300" simplePos="0" relativeHeight="251694080" behindDoc="0" locked="0" layoutInCell="1" allowOverlap="1" wp14:anchorId="00FC074B" wp14:editId="2A20EEE3">
+                <wp:simplePos x="0" y="0"/>
+                <wp:positionH relativeFrom="column">
+                  <wp:posOffset>81280</wp:posOffset>
+                </wp:positionH>
+                <wp:positionV relativeFrom="paragraph">
+                  <wp:posOffset>288925</wp:posOffset>
+                </wp:positionV>
+                <wp:extent cx="865909" cy="117475"/>
+                <wp:effectExtent l="0" t="0" r="10795" b="15875"/>
                 <wp:wrapNone/>
                 <wp:docPr id="62" name="Rectangle 62"/>
                 <wp:cNvGraphicFramePr/>
@@ -4392,7 +4563,7 @@
                       <wps:spPr>
                         <a:xfrm>
                           <a:off x="0" y="0"/>
-                          <a:ext cx="865909" cy="173182"/>
+                          <a:ext cx="865909" cy="117475"/>
                         </a:xfrm>
                         <a:prstGeom prst="rect">
                           <a:avLst/>
@@ -4440,16 +4611,13 @@
           </mc:Choice>
           <mc:Fallback>
             <w:pict>
-              <v:rect w14:anchorId="7EC73732" id="Rectangle 62" o:spid="_x0000_s1026" style="position:absolute;margin-left:6.6pt;margin-top:22.4pt;width:68.2pt;height:13.65pt;z-index:251694080;visibility:visible;mso-wrap-style:square;mso-width-percent:0;mso-height-percent:0;mso-wrap-distance-left:9pt;mso-wrap-distance-top:0;mso-wrap-distance-right:9pt;mso-wrap-distance-bottom:0;mso-position-horizontal:absolute;mso-position-horizontal-relative:text;mso-position-vertical:absolute;mso-position-vertical-relative:text;mso-width-percent:0;mso-height-percent:0;mso-width-relative:margin;mso-height-relative:margin;v-text-anchor:middle" o:gfxdata="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" filled="f" strokecolor="#c00000" strokeweight="1pt"/>
+              <v:rect w14:anchorId="4E69ACC6" id="Rectangle 62" o:spid="_x0000_s1026" style="position:absolute;margin-left:6.4pt;margin-top:22.75pt;width:68.2pt;height:9.25pt;z-index:251694080;visibility:visible;mso-wrap-style:square;mso-width-percent:0;mso-height-percent:0;mso-wrap-distance-left:9pt;mso-wrap-distance-top:0;mso-wrap-distance-right:9pt;mso-wrap-distance-bottom:0;mso-position-horizontal:absolute;mso-position-horizontal-relative:text;mso-position-vertical:absolute;mso-position-vertical-relative:text;mso-width-percent:0;mso-height-percent:0;mso-width-relative:margin;mso-height-relative:margin;v-text-anchor:middle" o:gfxdata="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" filled="f" strokecolor="#c00000" strokeweight="1pt"/>
             </w:pict>
           </mc:Fallback>
         </mc:AlternateContent>
       </w:r>
     </w:p>
     <w:p>
-      <w:pPr>
-        <w:jc w:val="left"/>
-      </w:pPr>
       <w:r>
         <w:rPr>
           <w:noProof/>
@@ -4457,98 +4625,18 @@
         <mc:AlternateContent>
           <mc:Choice Requires="wps">
             <w:drawing>
-              <wp:anchor distT="0" distB="0" distL="114300" distR="114300" simplePos="0" relativeHeight="251697152" behindDoc="0" locked="0" layoutInCell="1" allowOverlap="1" wp14:anchorId="45E83127" wp14:editId="5C33A472">
+              <wp:anchor distT="0" distB="0" distL="114300" distR="114300" simplePos="0" relativeHeight="251705344" behindDoc="0" locked="0" layoutInCell="1" allowOverlap="1" wp14:anchorId="40CC0900" wp14:editId="00C62942">
                 <wp:simplePos x="0" y="0"/>
                 <wp:positionH relativeFrom="column">
-                  <wp:posOffset>946322</wp:posOffset>
+                  <wp:posOffset>1860989</wp:posOffset>
                 </wp:positionH>
                 <wp:positionV relativeFrom="paragraph">
-                  <wp:posOffset>75910</wp:posOffset>
+                  <wp:posOffset>2495697</wp:posOffset>
                 </wp:positionV>
-                <wp:extent cx="848591" cy="391391"/>
-                <wp:effectExtent l="38100" t="38100" r="27940" b="27940"/>
+                <wp:extent cx="3182229" cy="1761245"/>
+                <wp:effectExtent l="0" t="0" r="18415" b="29845"/>
                 <wp:wrapNone/>
-                <wp:docPr id="63" name="Connecteur droit avec flèche 63"/>
-                <wp:cNvGraphicFramePr/>
-                <a:graphic xmlns:a="http://schemas.openxmlformats.org/drawingml/2006/main">
-                  <a:graphicData uri="http://schemas.microsoft.com/office/word/2010/wordprocessingShape">
-                    <wps:wsp>
-                      <wps:cNvCnPr/>
-                      <wps:spPr>
-                        <a:xfrm flipH="1" flipV="1">
-                          <a:off x="0" y="0"/>
-                          <a:ext cx="848591" cy="391391"/>
-                        </a:xfrm>
-                        <a:prstGeom prst="straightConnector1">
-                          <a:avLst/>
-                        </a:prstGeom>
-                        <a:ln>
-                          <a:solidFill>
-                            <a:srgbClr val="C00000"/>
-                          </a:solidFill>
-                          <a:tailEnd type="triangle"/>
-                        </a:ln>
-                      </wps:spPr>
-                      <wps:style>
-                        <a:lnRef idx="1">
-                          <a:schemeClr val="accent1"/>
-                        </a:lnRef>
-                        <a:fillRef idx="0">
-                          <a:schemeClr val="accent1"/>
-                        </a:fillRef>
-                        <a:effectRef idx="0">
-                          <a:schemeClr val="accent1"/>
-                        </a:effectRef>
-                        <a:fontRef idx="minor">
-                          <a:schemeClr val="tx1"/>
-                        </a:fontRef>
-                      </wps:style>
-                      <wps:bodyPr/>
-                    </wps:wsp>
-                  </a:graphicData>
-                </a:graphic>
-                <wp14:sizeRelH relativeFrom="margin">
-                  <wp14:pctWidth>0</wp14:pctWidth>
-                </wp14:sizeRelH>
-                <wp14:sizeRelV relativeFrom="margin">
-                  <wp14:pctHeight>0</wp14:pctHeight>
-                </wp14:sizeRelV>
-              </wp:anchor>
-            </w:drawing>
-          </mc:Choice>
-          <mc:Fallback>
-            <w:pict>
-              <v:shape w14:anchorId="5CB4487C" id="Connecteur droit avec flèche 63" o:spid="_x0000_s1026" type="#_x0000_t32" style="position:absolute;margin-left:74.5pt;margin-top:6pt;width:66.8pt;height:30.8pt;flip:x y;z-index:251697152;visibility:visible;mso-wrap-style:square;mso-width-percent:0;mso-height-percent:0;mso-wrap-distance-left:9pt;mso-wrap-distance-top:0;mso-wrap-distance-right:9pt;mso-wrap-distance-bottom:0;mso-position-horizontal:absolute;mso-position-horizontal-relative:text;mso-position-vertical:absolute;mso-position-vertical-relative:text;mso-width-percent:0;mso-height-percent:0;mso-width-relative:margin;mso-height-relative:margin" o:gfxdata="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" strokecolor="#c00000" strokeweight=".5pt">
-                <v:stroke endarrow="block" joinstyle="miter"/>
-              </v:shape>
-            </w:pict>
-          </mc:Fallback>
-        </mc:AlternateContent>
-      </w:r>
-    </w:p>
-    <w:p>
-      <w:pPr>
-        <w:jc w:val="left"/>
-      </w:pPr>
-      <w:r>
-        <w:rPr>
-          <w:noProof/>
-        </w:rPr>
-        <mc:AlternateContent>
-          <mc:Choice Requires="wps">
-            <w:drawing>
-              <wp:anchor distT="0" distB="0" distL="114300" distR="114300" simplePos="0" relativeHeight="251704320" behindDoc="0" locked="0" layoutInCell="1" allowOverlap="1" wp14:anchorId="0D7BF9E0" wp14:editId="7188B912">
-                <wp:simplePos x="0" y="0"/>
-                <wp:positionH relativeFrom="column">
-                  <wp:posOffset>832022</wp:posOffset>
-                </wp:positionH>
-                <wp:positionV relativeFrom="paragraph">
-                  <wp:posOffset>2568806</wp:posOffset>
-                </wp:positionV>
-                <wp:extent cx="2902932" cy="1690254"/>
-                <wp:effectExtent l="0" t="0" r="31115" b="24765"/>
-                <wp:wrapNone/>
-                <wp:docPr id="72" name="Connecteur droit 72"/>
+                <wp:docPr id="73" name="Connecteur droit 73"/>
                 <wp:cNvGraphicFramePr/>
                 <a:graphic xmlns:a="http://schemas.openxmlformats.org/drawingml/2006/main">
                   <a:graphicData uri="http://schemas.microsoft.com/office/word/2010/wordprocessingShape">
@@ -4557,7 +4645,7 @@
                       <wps:spPr>
                         <a:xfrm flipH="1">
                           <a:off x="0" y="0"/>
-                          <a:ext cx="2902932" cy="1690254"/>
+                          <a:ext cx="3182229" cy="1761245"/>
                         </a:xfrm>
                         <a:prstGeom prst="line">
                           <a:avLst/>
@@ -4597,7 +4685,7 @@
           </mc:Choice>
           <mc:Fallback>
             <w:pict>
-              <v:line w14:anchorId="1884FDBE" id="Connecteur droit 72" o:spid="_x0000_s1026" style="position:absolute;flip:x;z-index:251704320;visibility:visible;mso-wrap-style:square;mso-width-percent:0;mso-height-percent:0;mso-wrap-distance-left:9pt;mso-wrap-distance-top:0;mso-wrap-distance-right:9pt;mso-wrap-distance-bottom:0;mso-position-horizontal:absolute;mso-position-horizontal-relative:text;mso-position-vertical:absolute;mso-position-vertical-relative:text;mso-width-percent:0;mso-height-percent:0;mso-width-relative:margin;mso-height-relative:margin" from="65.5pt,202.25pt" to="294.1pt,335.35pt" o:gfxdata="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" strokecolor="#c00000" strokeweight=".5pt">
+              <v:line w14:anchorId="2FD099D3" id="Connecteur droit 73" o:spid="_x0000_s1026" style="position:absolute;flip:x;z-index:251705344;visibility:visible;mso-wrap-style:square;mso-width-percent:0;mso-height-percent:0;mso-wrap-distance-left:9pt;mso-wrap-distance-top:0;mso-wrap-distance-right:9pt;mso-wrap-distance-bottom:0;mso-position-horizontal:absolute;mso-position-horizontal-relative:text;mso-position-vertical:absolute;mso-position-vertical-relative:text;mso-width-percent:0;mso-height-percent:0;mso-width-relative:margin;mso-height-relative:margin" from="146.55pt,196.5pt" to="397.1pt,335.2pt" o:gfxdata="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" strokecolor="#c00000" strokeweight=".5pt">
                 <v:stroke joinstyle="miter"/>
               </v:line>
             </w:pict>
@@ -4611,18 +4699,18 @@
         <mc:AlternateContent>
           <mc:Choice Requires="wps">
             <w:drawing>
-              <wp:anchor distT="0" distB="0" distL="114300" distR="114300" simplePos="0" relativeHeight="251705344" behindDoc="0" locked="0" layoutInCell="1" allowOverlap="1" wp14:anchorId="40CC0900" wp14:editId="2DC1EE3B">
+              <wp:anchor distT="0" distB="0" distL="114300" distR="114300" simplePos="0" relativeHeight="251704320" behindDoc="0" locked="0" layoutInCell="1" allowOverlap="1" wp14:anchorId="0D7BF9E0" wp14:editId="7978CFF7">
                 <wp:simplePos x="0" y="0"/>
                 <wp:positionH relativeFrom="column">
-                  <wp:posOffset>1863031</wp:posOffset>
+                  <wp:posOffset>829358</wp:posOffset>
                 </wp:positionH>
                 <wp:positionV relativeFrom="paragraph">
-                  <wp:posOffset>2568807</wp:posOffset>
+                  <wp:posOffset>2495697</wp:posOffset>
                 </wp:positionV>
-                <wp:extent cx="2798907" cy="1690254"/>
-                <wp:effectExtent l="0" t="0" r="20955" b="24765"/>
+                <wp:extent cx="3581400" cy="1761245"/>
+                <wp:effectExtent l="0" t="0" r="19050" b="29845"/>
                 <wp:wrapNone/>
-                <wp:docPr id="73" name="Connecteur droit 73"/>
+                <wp:docPr id="72" name="Connecteur droit 72"/>
                 <wp:cNvGraphicFramePr/>
                 <a:graphic xmlns:a="http://schemas.openxmlformats.org/drawingml/2006/main">
                   <a:graphicData uri="http://schemas.microsoft.com/office/word/2010/wordprocessingShape">
@@ -4631,7 +4719,7 @@
                       <wps:spPr>
                         <a:xfrm flipH="1">
                           <a:off x="0" y="0"/>
-                          <a:ext cx="2798907" cy="1690254"/>
+                          <a:ext cx="3581400" cy="1761245"/>
                         </a:xfrm>
                         <a:prstGeom prst="line">
                           <a:avLst/>
@@ -4671,7 +4759,7 @@
           </mc:Choice>
           <mc:Fallback>
             <w:pict>
-              <v:line w14:anchorId="787E9F09" id="Connecteur droit 73" o:spid="_x0000_s1026" style="position:absolute;flip:x;z-index:251705344;visibility:visible;mso-wrap-style:square;mso-width-percent:0;mso-height-percent:0;mso-wrap-distance-left:9pt;mso-wrap-distance-top:0;mso-wrap-distance-right:9pt;mso-wrap-distance-bottom:0;mso-position-horizontal:absolute;mso-position-horizontal-relative:text;mso-position-vertical:absolute;mso-position-vertical-relative:text;mso-width-percent:0;mso-height-percent:0;mso-width-relative:margin;mso-height-relative:margin" from="146.7pt,202.25pt" to="367.1pt,335.35pt" o:gfxdata="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" strokecolor="#c00000" strokeweight=".5pt">
+              <v:line w14:anchorId="06072619" id="Connecteur droit 72" o:spid="_x0000_s1026" style="position:absolute;flip:x;z-index:251704320;visibility:visible;mso-wrap-style:square;mso-width-percent:0;mso-height-percent:0;mso-wrap-distance-left:9pt;mso-wrap-distance-top:0;mso-wrap-distance-right:9pt;mso-wrap-distance-bottom:0;mso-position-horizontal:absolute;mso-position-horizontal-relative:text;mso-position-vertical:absolute;mso-position-vertical-relative:text;mso-width-percent:0;mso-height-percent:0;mso-width-relative:margin;mso-height-relative:margin" from="65.3pt,196.5pt" to="347.3pt,335.2pt" o:gfxdata="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" strokecolor="#c00000" strokeweight=".5pt">
                 <v:stroke joinstyle="miter"/>
               </v:line>
             </w:pict>
@@ -4685,7 +4773,144 @@
         <mc:AlternateContent>
           <mc:Choice Requires="wps">
             <w:drawing>
-              <wp:anchor distT="0" distB="0" distL="114300" distR="114300" simplePos="0" relativeHeight="251707392" behindDoc="0" locked="0" layoutInCell="1" allowOverlap="1" wp14:anchorId="0A0E7709" wp14:editId="41FB5CB0">
+              <wp:anchor distT="0" distB="0" distL="114300" distR="114300" simplePos="0" relativeHeight="251703296" behindDoc="0" locked="0" layoutInCell="1" allowOverlap="1" wp14:anchorId="50ACDD10" wp14:editId="4AB85C4D">
+                <wp:simplePos x="0" y="0"/>
+                <wp:positionH relativeFrom="column">
+                  <wp:posOffset>4411345</wp:posOffset>
+                </wp:positionH>
+                <wp:positionV relativeFrom="paragraph">
+                  <wp:posOffset>2375535</wp:posOffset>
+                </wp:positionV>
+                <wp:extent cx="632460" cy="121920"/>
+                <wp:effectExtent l="0" t="0" r="15240" b="11430"/>
+                <wp:wrapNone/>
+                <wp:docPr id="71" name="Rectangle 71"/>
+                <wp:cNvGraphicFramePr/>
+                <a:graphic xmlns:a="http://schemas.openxmlformats.org/drawingml/2006/main">
+                  <a:graphicData uri="http://schemas.microsoft.com/office/word/2010/wordprocessingShape">
+                    <wps:wsp>
+                      <wps:cNvSpPr/>
+                      <wps:spPr>
+                        <a:xfrm>
+                          <a:off x="0" y="0"/>
+                          <a:ext cx="632460" cy="121920"/>
+                        </a:xfrm>
+                        <a:prstGeom prst="rect">
+                          <a:avLst/>
+                        </a:prstGeom>
+                        <a:noFill/>
+                        <a:ln>
+                          <a:solidFill>
+                            <a:srgbClr val="C00000"/>
+                          </a:solidFill>
+                        </a:ln>
+                      </wps:spPr>
+                      <wps:style>
+                        <a:lnRef idx="2">
+                          <a:schemeClr val="accent1">
+                            <a:shade val="50000"/>
+                          </a:schemeClr>
+                        </a:lnRef>
+                        <a:fillRef idx="1">
+                          <a:schemeClr val="accent1"/>
+                        </a:fillRef>
+                        <a:effectRef idx="0">
+                          <a:schemeClr val="accent1"/>
+                        </a:effectRef>
+                        <a:fontRef idx="minor">
+                          <a:schemeClr val="lt1"/>
+                        </a:fontRef>
+                      </wps:style>
+                      <wps:bodyPr rot="0" spcFirstLastPara="0" vertOverflow="overflow" horzOverflow="overflow" vert="horz" wrap="square" lIns="91440" tIns="45720" rIns="91440" bIns="45720" numCol="1" spcCol="0" rtlCol="0" fromWordArt="0" anchor="ctr" anchorCtr="0" forceAA="0" compatLnSpc="1">
+                        <a:prstTxWarp prst="textNoShape">
+                          <a:avLst/>
+                        </a:prstTxWarp>
+                        <a:noAutofit/>
+                      </wps:bodyPr>
+                    </wps:wsp>
+                  </a:graphicData>
+                </a:graphic>
+                <wp14:sizeRelH relativeFrom="margin">
+                  <wp14:pctWidth>0</wp14:pctWidth>
+                </wp14:sizeRelH>
+                <wp14:sizeRelV relativeFrom="margin">
+                  <wp14:pctHeight>0</wp14:pctHeight>
+                </wp14:sizeRelV>
+              </wp:anchor>
+            </w:drawing>
+          </mc:Choice>
+          <mc:Fallback>
+            <w:pict>
+              <v:rect w14:anchorId="11EEBF70" id="Rectangle 71" o:spid="_x0000_s1026" style="position:absolute;margin-left:347.35pt;margin-top:187.05pt;width:49.8pt;height:9.6pt;z-index:251703296;visibility:visible;mso-wrap-style:square;mso-width-percent:0;mso-height-percent:0;mso-wrap-distance-left:9pt;mso-wrap-distance-top:0;mso-wrap-distance-right:9pt;mso-wrap-distance-bottom:0;mso-position-horizontal:absolute;mso-position-horizontal-relative:text;mso-position-vertical:absolute;mso-position-vertical-relative:text;mso-width-percent:0;mso-height-percent:0;mso-width-relative:margin;mso-height-relative:margin;v-text-anchor:middle" o:gfxdata="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" filled="f" strokecolor="#c00000" strokeweight="1pt"/>
+            </w:pict>
+          </mc:Fallback>
+        </mc:AlternateContent>
+      </w:r>
+      <w:r>
+        <w:drawing>
+          <wp:anchor distT="0" distB="0" distL="114300" distR="114300" simplePos="0" relativeHeight="251658239" behindDoc="0" locked="0" layoutInCell="1" allowOverlap="1" wp14:anchorId="69EA6C64" wp14:editId="1FF26E64">
+            <wp:simplePos x="0" y="0"/>
+            <wp:positionH relativeFrom="column">
+              <wp:posOffset>84033</wp:posOffset>
+            </wp:positionH>
+            <wp:positionV relativeFrom="paragraph">
+              <wp:posOffset>942340</wp:posOffset>
+            </wp:positionV>
+            <wp:extent cx="5615940" cy="3158967"/>
+            <wp:effectExtent l="0" t="0" r="3810" b="3810"/>
+            <wp:wrapNone/>
+            <wp:docPr id="36" name="Image 36"/>
+            <wp:cNvGraphicFramePr>
+              <a:graphicFrameLocks xmlns:a="http://schemas.openxmlformats.org/drawingml/2006/main" noChangeAspect="1"/>
+            </wp:cNvGraphicFramePr>
+            <a:graphic xmlns:a="http://schemas.openxmlformats.org/drawingml/2006/main">
+              <a:graphicData uri="http://schemas.openxmlformats.org/drawingml/2006/picture">
+                <pic:pic xmlns:pic="http://schemas.openxmlformats.org/drawingml/2006/picture">
+                  <pic:nvPicPr>
+                    <pic:cNvPr id="1" name=""/>
+                    <pic:cNvPicPr/>
+                  </pic:nvPicPr>
+                  <pic:blipFill>
+                    <a:blip r:embed="rId16" cstate="print">
+                      <a:extLst>
+                        <a:ext uri="{28A0092B-C50C-407E-A947-70E740481C1C}">
+                          <a14:useLocalDpi xmlns:a14="http://schemas.microsoft.com/office/drawing/2010/main" val="0"/>
+                        </a:ext>
+                      </a:extLst>
+                    </a:blip>
+                    <a:stretch>
+                      <a:fillRect/>
+                    </a:stretch>
+                  </pic:blipFill>
+                  <pic:spPr>
+                    <a:xfrm>
+                      <a:off x="0" y="0"/>
+                      <a:ext cx="5615940" cy="3158967"/>
+                    </a:xfrm>
+                    <a:prstGeom prst="rect">
+                      <a:avLst/>
+                    </a:prstGeom>
+                  </pic:spPr>
+                </pic:pic>
+              </a:graphicData>
+            </a:graphic>
+            <wp14:sizeRelH relativeFrom="margin">
+              <wp14:pctWidth>0</wp14:pctWidth>
+            </wp14:sizeRelH>
+            <wp14:sizeRelV relativeFrom="margin">
+              <wp14:pctHeight>0</wp14:pctHeight>
+            </wp14:sizeRelV>
+          </wp:anchor>
+        </w:drawing>
+      </w:r>
+      <w:r>
+        <w:rPr>
+          <w:noProof/>
+        </w:rPr>
+        <mc:AlternateContent>
+          <mc:Choice Requires="wps">
+            <w:drawing>
+              <wp:anchor distT="0" distB="0" distL="114300" distR="114300" simplePos="0" relativeHeight="251707392" behindDoc="0" locked="0" layoutInCell="1" allowOverlap="1" wp14:anchorId="0A0E7709" wp14:editId="7B2A3799">
                 <wp:simplePos x="0" y="0"/>
                 <wp:positionH relativeFrom="column">
                   <wp:posOffset>831850</wp:posOffset>
@@ -4753,7 +4978,7 @@
           </mc:Choice>
           <mc:Fallback>
             <w:pict>
-              <v:rect w14:anchorId="7198F7A0" id="Rectangle 74" o:spid="_x0000_s1026" style="position:absolute;margin-left:65.5pt;margin-top:335.3pt;width:81.2pt;height:16.9pt;z-index:251707392;visibility:visible;mso-wrap-style:square;mso-width-percent:0;mso-height-percent:0;mso-wrap-distance-left:9pt;mso-wrap-distance-top:0;mso-wrap-distance-right:9pt;mso-wrap-distance-bottom:0;mso-position-horizontal:absolute;mso-position-horizontal-relative:text;mso-position-vertical:absolute;mso-position-vertical-relative:text;mso-width-percent:0;mso-height-percent:0;mso-width-relative:margin;mso-height-relative:margin;v-text-anchor:middle" o:gfxdata="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" filled="f" strokecolor="#c00000" strokeweight="1pt"/>
+              <v:rect w14:anchorId="59D95B75" id="Rectangle 74" o:spid="_x0000_s1026" style="position:absolute;margin-left:65.5pt;margin-top:335.3pt;width:81.2pt;height:16.9pt;z-index:251707392;visibility:visible;mso-wrap-style:square;mso-width-percent:0;mso-height-percent:0;mso-wrap-distance-left:9pt;mso-wrap-distance-top:0;mso-wrap-distance-right:9pt;mso-wrap-distance-bottom:0;mso-position-horizontal:absolute;mso-position-horizontal-relative:text;mso-position-vertical:absolute;mso-position-vertical-relative:text;mso-width-percent:0;mso-height-percent:0;mso-width-relative:margin;mso-height-relative:margin;v-text-anchor:middle" o:gfxdata="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" filled="f" strokecolor="#c00000" strokeweight="1pt"/>
             </w:pict>
           </mc:Fallback>
         </mc:AlternateContent>
@@ -4762,83 +4987,6 @@
         <w:rPr>
           <w:noProof/>
         </w:rPr>
-        <mc:AlternateContent>
-          <mc:Choice Requires="wps">
-            <w:drawing>
-              <wp:anchor distT="0" distB="0" distL="114300" distR="114300" simplePos="0" relativeHeight="251703296" behindDoc="0" locked="0" layoutInCell="1" allowOverlap="1" wp14:anchorId="50ACDD10" wp14:editId="1C0D5243">
-                <wp:simplePos x="0" y="0"/>
-                <wp:positionH relativeFrom="column">
-                  <wp:posOffset>3734550</wp:posOffset>
-                </wp:positionH>
-                <wp:positionV relativeFrom="paragraph">
-                  <wp:posOffset>2437188</wp:posOffset>
-                </wp:positionV>
-                <wp:extent cx="927735" cy="130810"/>
-                <wp:effectExtent l="0" t="0" r="24765" b="21590"/>
-                <wp:wrapNone/>
-                <wp:docPr id="71" name="Rectangle 71"/>
-                <wp:cNvGraphicFramePr/>
-                <a:graphic xmlns:a="http://schemas.openxmlformats.org/drawingml/2006/main">
-                  <a:graphicData uri="http://schemas.microsoft.com/office/word/2010/wordprocessingShape">
-                    <wps:wsp>
-                      <wps:cNvSpPr/>
-                      <wps:spPr>
-                        <a:xfrm>
-                          <a:off x="0" y="0"/>
-                          <a:ext cx="927735" cy="130810"/>
-                        </a:xfrm>
-                        <a:prstGeom prst="rect">
-                          <a:avLst/>
-                        </a:prstGeom>
-                        <a:noFill/>
-                        <a:ln>
-                          <a:solidFill>
-                            <a:srgbClr val="C00000"/>
-                          </a:solidFill>
-                        </a:ln>
-                      </wps:spPr>
-                      <wps:style>
-                        <a:lnRef idx="2">
-                          <a:schemeClr val="accent1">
-                            <a:shade val="50000"/>
-                          </a:schemeClr>
-                        </a:lnRef>
-                        <a:fillRef idx="1">
-                          <a:schemeClr val="accent1"/>
-                        </a:fillRef>
-                        <a:effectRef idx="0">
-                          <a:schemeClr val="accent1"/>
-                        </a:effectRef>
-                        <a:fontRef idx="minor">
-                          <a:schemeClr val="lt1"/>
-                        </a:fontRef>
-                      </wps:style>
-                      <wps:bodyPr rot="0" spcFirstLastPara="0" vertOverflow="overflow" horzOverflow="overflow" vert="horz" wrap="square" lIns="91440" tIns="45720" rIns="91440" bIns="45720" numCol="1" spcCol="0" rtlCol="0" fromWordArt="0" anchor="ctr" anchorCtr="0" forceAA="0" compatLnSpc="1">
-                        <a:prstTxWarp prst="textNoShape">
-                          <a:avLst/>
-                        </a:prstTxWarp>
-                        <a:noAutofit/>
-                      </wps:bodyPr>
-                    </wps:wsp>
-                  </a:graphicData>
-                </a:graphic>
-                <wp14:sizeRelH relativeFrom="margin">
-                  <wp14:pctWidth>0</wp14:pctWidth>
-                </wp14:sizeRelH>
-                <wp14:sizeRelV relativeFrom="margin">
-                  <wp14:pctHeight>0</wp14:pctHeight>
-                </wp14:sizeRelV>
-              </wp:anchor>
-            </w:drawing>
-          </mc:Choice>
-          <mc:Fallback>
-            <w:pict>
-              <v:rect w14:anchorId="38A66A81" id="Rectangle 71" o:spid="_x0000_s1026" style="position:absolute;margin-left:294.05pt;margin-top:191.9pt;width:73.05pt;height:10.3pt;z-index:251703296;visibility:visible;mso-wrap-style:square;mso-width-percent:0;mso-height-percent:0;mso-wrap-distance-left:9pt;mso-wrap-distance-top:0;mso-wrap-distance-right:9pt;mso-wrap-distance-bottom:0;mso-position-horizontal:absolute;mso-position-horizontal-relative:text;mso-position-vertical:absolute;mso-position-vertical-relative:text;mso-width-percent:0;mso-height-percent:0;mso-width-relative:margin;mso-height-relative:margin;v-text-anchor:middle" o:gfxdata="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" filled="f" strokecolor="#c00000" strokeweight="1pt"/>
-            </w:pict>
-          </mc:Fallback>
-        </mc:AlternateContent>
-      </w:r>
-      <w:r>
         <w:drawing>
           <wp:anchor distT="0" distB="0" distL="114300" distR="114300" simplePos="0" relativeHeight="251701248" behindDoc="0" locked="0" layoutInCell="1" allowOverlap="1" wp14:anchorId="2717A4BD" wp14:editId="57DEF3CE">
             <wp:simplePos x="0" y="0"/>
@@ -4863,7 +5011,7 @@
                     <pic:cNvPicPr/>
                   </pic:nvPicPr>
                   <pic:blipFill>
-                    <a:blip r:embed="rId16">
+                    <a:blip r:embed="rId17">
                       <a:extLst>
                         <a:ext uri="{28A0092B-C50C-407E-A947-70E740481C1C}">
                           <a14:useLocalDpi xmlns:a14="http://schemas.microsoft.com/office/drawing/2010/main" val="0"/>
@@ -4902,7 +5050,7 @@
         <mc:AlternateContent>
           <mc:Choice Requires="wps">
             <w:drawing>
-              <wp:anchor distT="0" distB="0" distL="114300" distR="114300" simplePos="0" relativeHeight="251700224" behindDoc="0" locked="0" layoutInCell="1" allowOverlap="1" wp14:anchorId="66FFDD60" wp14:editId="1F3C0C1E">
+              <wp:anchor distT="0" distB="0" distL="114300" distR="114300" simplePos="0" relativeHeight="251700224" behindDoc="0" locked="0" layoutInCell="1" allowOverlap="1" wp14:anchorId="66FFDD60" wp14:editId="5CDDF27B">
                 <wp:simplePos x="0" y="0"/>
                 <wp:positionH relativeFrom="column">
                   <wp:posOffset>751</wp:posOffset>
@@ -4963,152 +5111,12 @@
           </mc:Choice>
           <mc:Fallback>
             <w:pict>
-              <v:shape w14:anchorId="66FFDD60" id="Zone de texte 65" o:spid="_x0000_s1031" type="#_x0000_t202" style="position:absolute;margin-left:.05pt;margin-top:331pt;width:68.2pt;height:24pt;z-index:251700224;visibility:visible;mso-wrap-style:square;mso-width-percent:0;mso-height-percent:0;mso-wrap-distance-left:9pt;mso-wrap-distance-top:0;mso-wrap-distance-right:9pt;mso-wrap-distance-bottom:0;mso-position-horizontal:absolute;mso-position-horizontal-relative:text;mso-position-vertical:absolute;mso-position-vertical-relative:text;mso-width-percent:0;mso-height-percent:0;mso-width-relative:margin;mso-height-relative:margin;v-text-anchor:top" o:gfxdata="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" fillcolor="white [3201]" stroked="f" strokeweight=".5pt">
+              <v:shape w14:anchorId="66FFDD60" id="Zone de texte 65" o:spid="_x0000_s1032" type="#_x0000_t202" style="position:absolute;left:0;text-align:left;margin-left:.05pt;margin-top:331pt;width:68.2pt;height:24pt;z-index:251700224;visibility:visible;mso-wrap-style:square;mso-width-percent:0;mso-height-percent:0;mso-wrap-distance-left:9pt;mso-wrap-distance-top:0;mso-wrap-distance-right:9pt;mso-wrap-distance-bottom:0;mso-position-horizontal:absolute;mso-position-horizontal-relative:text;mso-position-vertical:absolute;mso-position-vertical-relative:text;mso-width-percent:0;mso-height-percent:0;mso-width-relative:margin;mso-height-relative:margin;v-text-anchor:top" o:gfxdata="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" fillcolor="white [3201]" stroked="f" strokeweight=".5pt">
                 <v:textbox>
                   <w:txbxContent>
                     <w:p>
                       <w:r>
                         <w:t xml:space="preserve">Cliquez sur </w:t>
-                      </w:r>
-                    </w:p>
-                  </w:txbxContent>
-                </v:textbox>
-              </v:shape>
-            </w:pict>
-          </mc:Fallback>
-        </mc:AlternateContent>
-      </w:r>
-      <w:r>
-        <w:drawing>
-          <wp:anchor distT="0" distB="0" distL="114300" distR="114300" simplePos="0" relativeHeight="251698176" behindDoc="0" locked="0" layoutInCell="1" allowOverlap="1" wp14:anchorId="1463710D" wp14:editId="5DA98C0D">
-            <wp:simplePos x="0" y="0"/>
-            <wp:positionH relativeFrom="column">
-              <wp:posOffset>0</wp:posOffset>
-            </wp:positionH>
-            <wp:positionV relativeFrom="paragraph">
-              <wp:posOffset>1177694</wp:posOffset>
-            </wp:positionV>
-            <wp:extent cx="5012055" cy="2819400"/>
-            <wp:effectExtent l="0" t="0" r="0" b="0"/>
-            <wp:wrapSquare wrapText="bothSides"/>
-            <wp:docPr id="64" name="Image 64"/>
-            <wp:cNvGraphicFramePr>
-              <a:graphicFrameLocks xmlns:a="http://schemas.openxmlformats.org/drawingml/2006/main" noChangeAspect="1"/>
-            </wp:cNvGraphicFramePr>
-            <a:graphic xmlns:a="http://schemas.openxmlformats.org/drawingml/2006/main">
-              <a:graphicData uri="http://schemas.openxmlformats.org/drawingml/2006/picture">
-                <pic:pic xmlns:pic="http://schemas.openxmlformats.org/drawingml/2006/picture">
-                  <pic:nvPicPr>
-                    <pic:cNvPr id="1" name=""/>
-                    <pic:cNvPicPr/>
-                  </pic:nvPicPr>
-                  <pic:blipFill>
-                    <a:blip r:embed="rId17" cstate="print">
-                      <a:extLst>
-                        <a:ext uri="{28A0092B-C50C-407E-A947-70E740481C1C}">
-                          <a14:useLocalDpi xmlns:a14="http://schemas.microsoft.com/office/drawing/2010/main" val="0"/>
-                        </a:ext>
-                      </a:extLst>
-                    </a:blip>
-                    <a:stretch>
-                      <a:fillRect/>
-                    </a:stretch>
-                  </pic:blipFill>
-                  <pic:spPr>
-                    <a:xfrm>
-                      <a:off x="0" y="0"/>
-                      <a:ext cx="5012055" cy="2819400"/>
-                    </a:xfrm>
-                    <a:prstGeom prst="rect">
-                      <a:avLst/>
-                    </a:prstGeom>
-                  </pic:spPr>
-                </pic:pic>
-              </a:graphicData>
-            </a:graphic>
-            <wp14:sizeRelH relativeFrom="margin">
-              <wp14:pctWidth>0</wp14:pctWidth>
-            </wp14:sizeRelH>
-            <wp14:sizeRelV relativeFrom="margin">
-              <wp14:pctHeight>0</wp14:pctHeight>
-            </wp14:sizeRelV>
-          </wp:anchor>
-        </w:drawing>
-      </w:r>
-      <w:r>
-        <w:rPr>
-          <w:noProof/>
-        </w:rPr>
-        <mc:AlternateContent>
-          <mc:Choice Requires="wps">
-            <w:drawing>
-              <wp:anchor distT="0" distB="0" distL="114300" distR="114300" simplePos="0" relativeHeight="251696128" behindDoc="0" locked="0" layoutInCell="1" allowOverlap="1" wp14:anchorId="3228E343" wp14:editId="4C6EAE8E">
-                <wp:simplePos x="0" y="0"/>
-                <wp:positionH relativeFrom="column">
-                  <wp:posOffset>1761490</wp:posOffset>
-                </wp:positionH>
-                <wp:positionV relativeFrom="paragraph">
-                  <wp:posOffset>55245</wp:posOffset>
-                </wp:positionV>
-                <wp:extent cx="2403763" cy="304800"/>
-                <wp:effectExtent l="0" t="0" r="0" b="0"/>
-                <wp:wrapNone/>
-                <wp:docPr id="61" name="Zone de texte 61"/>
-                <wp:cNvGraphicFramePr/>
-                <a:graphic xmlns:a="http://schemas.openxmlformats.org/drawingml/2006/main">
-                  <a:graphicData uri="http://schemas.microsoft.com/office/word/2010/wordprocessingShape">
-                    <wps:wsp>
-                      <wps:cNvSpPr txBox="1"/>
-                      <wps:spPr>
-                        <a:xfrm>
-                          <a:off x="0" y="0"/>
-                          <a:ext cx="2403763" cy="304800"/>
-                        </a:xfrm>
-                        <a:prstGeom prst="rect">
-                          <a:avLst/>
-                        </a:prstGeom>
-                        <a:solidFill>
-                          <a:schemeClr val="lt1"/>
-                        </a:solidFill>
-                        <a:ln w="6350">
-                          <a:noFill/>
-                        </a:ln>
-                      </wps:spPr>
-                      <wps:txbx>
-                        <w:txbxContent>
-                          <w:p>
-                            <w:r>
-                              <w:t>Choisir la dernière version proposée</w:t>
-                            </w:r>
-                          </w:p>
-                        </w:txbxContent>
-                      </wps:txbx>
-                      <wps:bodyPr rot="0" spcFirstLastPara="0" vertOverflow="overflow" horzOverflow="overflow" vert="horz" wrap="square" lIns="91440" tIns="45720" rIns="91440" bIns="45720" numCol="1" spcCol="0" rtlCol="0" fromWordArt="0" anchor="t" anchorCtr="0" forceAA="0" compatLnSpc="1">
-                        <a:prstTxWarp prst="textNoShape">
-                          <a:avLst/>
-                        </a:prstTxWarp>
-                        <a:noAutofit/>
-                      </wps:bodyPr>
-                    </wps:wsp>
-                  </a:graphicData>
-                </a:graphic>
-                <wp14:sizeRelH relativeFrom="margin">
-                  <wp14:pctWidth>0</wp14:pctWidth>
-                </wp14:sizeRelH>
-                <wp14:sizeRelV relativeFrom="margin">
-                  <wp14:pctHeight>0</wp14:pctHeight>
-                </wp14:sizeRelV>
-              </wp:anchor>
-            </w:drawing>
-          </mc:Choice>
-          <mc:Fallback>
-            <w:pict>
-              <v:shape w14:anchorId="3228E343" id="Zone de texte 61" o:spid="_x0000_s1032" type="#_x0000_t202" style="position:absolute;margin-left:138.7pt;margin-top:4.35pt;width:189.25pt;height:24pt;z-index:251696128;visibility:visible;mso-wrap-style:square;mso-width-percent:0;mso-height-percent:0;mso-wrap-distance-left:9pt;mso-wrap-distance-top:0;mso-wrap-distance-right:9pt;mso-wrap-distance-bottom:0;mso-position-horizontal:absolute;mso-position-horizontal-relative:text;mso-position-vertical:absolute;mso-position-vertical-relative:text;mso-width-percent:0;mso-height-percent:0;mso-width-relative:margin;mso-height-relative:margin;v-text-anchor:top" o:gfxdata="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" fillcolor="white [3201]" stroked="f" strokeweight=".5pt">
-                <v:textbox>
-                  <w:txbxContent>
-                    <w:p>
-                      <w:r>
-                        <w:t>Choisir la dernière version proposée</w:t>
                       </w:r>
                     </w:p>
                   </w:txbxContent>
@@ -5126,18 +5134,18 @@
       <w:r>
         <w:lastRenderedPageBreak/>
         <w:drawing>
-          <wp:anchor distT="0" distB="0" distL="114300" distR="114300" simplePos="0" relativeHeight="251708416" behindDoc="0" locked="0" layoutInCell="1" allowOverlap="1" wp14:anchorId="2F822A6A" wp14:editId="26E7DD6D">
+          <wp:anchor distT="0" distB="0" distL="114300" distR="114300" simplePos="0" relativeHeight="251708416" behindDoc="0" locked="0" layoutInCell="1" allowOverlap="1" wp14:anchorId="37955C6E" wp14:editId="0584D27D">
             <wp:simplePos x="0" y="0"/>
             <wp:positionH relativeFrom="column">
-              <wp:posOffset>3291205</wp:posOffset>
+              <wp:posOffset>3536484</wp:posOffset>
             </wp:positionH>
             <wp:positionV relativeFrom="paragraph">
-              <wp:posOffset>1905</wp:posOffset>
+              <wp:posOffset>0</wp:posOffset>
             </wp:positionV>
-            <wp:extent cx="2278380" cy="541020"/>
-            <wp:effectExtent l="0" t="0" r="7620" b="0"/>
+            <wp:extent cx="2293620" cy="548640"/>
+            <wp:effectExtent l="0" t="0" r="0" b="3810"/>
             <wp:wrapSquare wrapText="bothSides"/>
-            <wp:docPr id="75" name="Image 75" descr="Une image contenant texte&#10;&#10;Description générée automatiquement"/>
+            <wp:docPr id="37" name="Image 37"/>
             <wp:cNvGraphicFramePr>
               <a:graphicFrameLocks xmlns:a="http://schemas.openxmlformats.org/drawingml/2006/main" noChangeAspect="1"/>
             </wp:cNvGraphicFramePr>
@@ -5145,7 +5153,7 @@
               <a:graphicData uri="http://schemas.openxmlformats.org/drawingml/2006/picture">
                 <pic:pic xmlns:pic="http://schemas.openxmlformats.org/drawingml/2006/picture">
                   <pic:nvPicPr>
-                    <pic:cNvPr id="75" name="Image 75" descr="Une image contenant texte&#10;&#10;Description générée automatiquement"/>
+                    <pic:cNvPr id="1" name=""/>
                     <pic:cNvPicPr/>
                   </pic:nvPicPr>
                   <pic:blipFill>
@@ -5163,7 +5171,7 @@
                   <pic:spPr>
                     <a:xfrm>
                       <a:off x="0" y="0"/>
-                      <a:ext cx="2278380" cy="541020"/>
+                      <a:ext cx="2293620" cy="548640"/>
                     </a:xfrm>
                     <a:prstGeom prst="rect">
                       <a:avLst/>
@@ -5184,11 +5192,26 @@
       <w:r>
         <w:t>gauche de votre écran.</w:t>
       </w:r>
+      <w:r>
+        <w:rPr>
+          <w:noProof/>
+        </w:rPr>
+        <w:t xml:space="preserve"> </w:t>
+      </w:r>
     </w:p>
+    <w:p/>
     <w:p>
       <w:pPr>
-        <w:jc w:val="left"/>
+        <w:pStyle w:val="Titre2"/>
       </w:pPr>
+      <w:r>
+        <w:t>Créer une IHM</w:t>
+      </w:r>
+    </w:p>
+    <w:p/>
+    <w:p/>
+    <w:p/>
+    <w:p>
       <w:r>
         <w:br w:type="page"/>
       </w:r>

</xml_diff>